<commit_message>
adding a little bit of background on 16Dec2022 at 01h07
</commit_message>
<xml_diff>
--- a/My research on Image classification/Exploring the Potential of Machine Learning for Automated Image Classification.docx
+++ b/My research on Image classification/Exploring the Potential of Machine Learning for Automated Image Classification.docx
@@ -124,527 +124,6 @@
         <w:rPr>
           <w:rFonts w:ascii="Helvetica" w:hAnsi="Helvetica" w:cs="Helvetica"/>
           <w:color w:val="353740"/>
-          <w:u w:val="single"/>
-          <w:shd w:val="clear" w:color="auto" w:fill="EBFAEB"/>
-          <w:lang w:val="en-US"/>
-        </w:rPr>
-      </w:pPr>
-      <w:r>
-        <w:rPr>
-          <w:rFonts w:ascii="Helvetica" w:hAnsi="Helvetica" w:cs="Helvetica"/>
-          <w:color w:val="353740"/>
-          <w:u w:val="single"/>
-          <w:shd w:val="clear" w:color="auto" w:fill="EBFAEB"/>
-          <w:lang w:val="en-US"/>
-        </w:rPr>
-        <w:t>observation</w:t>
-      </w:r>
-    </w:p>
-    <w:p>
-      <w:pPr>
-        <w:rPr>
-          <w:rFonts w:ascii="Helvetica" w:hAnsi="Helvetica" w:cs="Helvetica"/>
-          <w:color w:val="353740"/>
-        </w:rPr>
-      </w:pPr>
-      <w:r>
-        <w:rPr>
-          <w:rFonts w:ascii="Helvetica" w:hAnsi="Helvetica" w:cs="Helvetica"/>
-          <w:color w:val="353740"/>
-        </w:rPr>
-        <w:t xml:space="preserve">Machine learning has the potential to revolutionize the way images are classified. By using algorithms to </w:t>
-      </w:r>
-      <w:proofErr w:type="spellStart"/>
-      <w:r>
-        <w:rPr>
-          <w:rFonts w:ascii="Helvetica" w:hAnsi="Helvetica" w:cs="Helvetica"/>
-          <w:color w:val="353740"/>
-        </w:rPr>
-        <w:t>analyze</w:t>
-      </w:r>
-      <w:proofErr w:type="spellEnd"/>
-      <w:r>
-        <w:rPr>
-          <w:rFonts w:ascii="Helvetica" w:hAnsi="Helvetica" w:cs="Helvetica"/>
-          <w:color w:val="353740"/>
-        </w:rPr>
-        <w:t xml:space="preserve"> images, machine learning can automate the process of image classification, making it faster and more accurate than manual methods. This could be especially useful in fields such as medical imaging, where accuracy is essential.</w:t>
-      </w:r>
-    </w:p>
-    <w:p>
-      <w:pPr>
-        <w:rPr>
-          <w:rFonts w:ascii="Helvetica" w:hAnsi="Helvetica" w:cs="Helvetica"/>
-          <w:color w:val="353740"/>
-        </w:rPr>
-      </w:pPr>
-      <w:r>
-        <w:rPr>
-          <w:rFonts w:ascii="Helvetica" w:hAnsi="Helvetica" w:cs="Helvetica"/>
-          <w:color w:val="353740"/>
-          <w:shd w:val="clear" w:color="auto" w:fill="FFFFFF"/>
-        </w:rPr>
-        <w:t>Additionally, machine learning can be used to identify patterns in images that may not be visible to the human eye, allowing for more accurate and detailed classification.</w:t>
-      </w:r>
-      <w:r>
-        <w:rPr>
-          <w:rFonts w:ascii="Helvetica" w:hAnsi="Helvetica" w:cs="Helvetica"/>
-          <w:color w:val="353740"/>
-        </w:rPr>
-        <w:t xml:space="preserve"> This could be especially useful in fields such as medical imaging, where automated image classification could help to identify diseases or other medical conditions.</w:t>
-      </w:r>
-    </w:p>
-    <w:p>
-      <w:pPr>
-        <w:rPr>
-          <w:rFonts w:ascii="Helvetica" w:hAnsi="Helvetica" w:cs="Helvetica"/>
-          <w:color w:val="353740"/>
-        </w:rPr>
-      </w:pPr>
-    </w:p>
-    <w:p>
-      <w:pPr>
-        <w:rPr>
-          <w:rFonts w:ascii="Helvetica" w:hAnsi="Helvetica" w:cs="Helvetica"/>
-          <w:color w:val="353740"/>
-          <w:u w:val="single"/>
-          <w:lang w:val="en-US"/>
-        </w:rPr>
-      </w:pPr>
-      <w:r>
-        <w:rPr>
-          <w:rFonts w:ascii="Helvetica" w:hAnsi="Helvetica" w:cs="Helvetica"/>
-          <w:color w:val="353740"/>
-          <w:u w:val="single"/>
-          <w:lang w:val="en-US"/>
-        </w:rPr>
-        <w:t xml:space="preserve">Model </w:t>
-      </w:r>
-      <w:r>
-        <w:rPr>
-          <w:rFonts w:ascii="Helvetica" w:hAnsi="Helvetica" w:cs="Helvetica"/>
-          <w:color w:val="353740"/>
-          <w:u w:val="single"/>
-          <w:lang w:val="en-US"/>
-        </w:rPr>
-        <w:t xml:space="preserve"> </w:t>
-      </w:r>
-    </w:p>
-    <w:p>
-      <w:pPr>
-        <w:rPr>
-          <w:rFonts w:ascii="Helvetica" w:hAnsi="Helvetica" w:cs="Helvetica"/>
-          <w:color w:val="353740"/>
-        </w:rPr>
-      </w:pPr>
-      <w:r>
-        <w:rPr>
-          <w:rFonts w:ascii="Helvetica" w:hAnsi="Helvetica" w:cs="Helvetica"/>
-          <w:color w:val="353740"/>
-        </w:rPr>
-        <w:t xml:space="preserve">The model proposed in the paper “Exploring the Potential of Machine Learning for Automated Image Classification” is a supervised learning approach. </w:t>
-      </w:r>
-    </w:p>
-    <w:p>
-      <w:pPr>
-        <w:rPr>
-          <w:rFonts w:ascii="Helvetica" w:hAnsi="Helvetica" w:cs="Helvetica"/>
-          <w:color w:val="353740"/>
-        </w:rPr>
-      </w:pPr>
-      <w:r>
-        <w:rPr>
-          <w:rFonts w:ascii="Helvetica" w:hAnsi="Helvetica" w:cs="Helvetica"/>
-          <w:color w:val="353740"/>
-        </w:rPr>
-        <w:t>The model consists of two main components: feature extraction and classification. The feature extraction component is responsible for extracting relevant features from the images.</w:t>
-      </w:r>
-      <w:r>
-        <w:rPr>
-          <w:rFonts w:ascii="Helvetica" w:hAnsi="Helvetica" w:cs="Helvetica"/>
-          <w:color w:val="353740"/>
-          <w:shd w:val="clear" w:color="auto" w:fill="FFFFFF"/>
-        </w:rPr>
-        <w:t xml:space="preserve"> This</w:t>
-      </w:r>
-      <w:r>
-        <w:rPr>
-          <w:rFonts w:ascii="Helvetica" w:hAnsi="Helvetica" w:cs="Helvetica"/>
-          <w:color w:val="353740"/>
-        </w:rPr>
-        <w:t xml:space="preserve"> is done by using a convolutional neural network (CNN) to extract features from the images. </w:t>
-      </w:r>
-    </w:p>
-    <w:p>
-      <w:pPr>
-        <w:rPr>
-          <w:rFonts w:ascii="Helvetica" w:hAnsi="Helvetica" w:cs="Helvetica"/>
-          <w:color w:val="353740"/>
-        </w:rPr>
-      </w:pPr>
-      <w:r>
-        <w:rPr>
-          <w:rFonts w:ascii="Helvetica" w:hAnsi="Helvetica" w:cs="Helvetica"/>
-          <w:color w:val="353740"/>
-        </w:rPr>
-        <w:t xml:space="preserve">The CNN is trained on a large dataset of </w:t>
-      </w:r>
-      <w:proofErr w:type="spellStart"/>
-      <w:r>
-        <w:rPr>
-          <w:rFonts w:ascii="Helvetica" w:hAnsi="Helvetica" w:cs="Helvetica"/>
-          <w:color w:val="353740"/>
-        </w:rPr>
-        <w:t>labeled</w:t>
-      </w:r>
-      <w:proofErr w:type="spellEnd"/>
-      <w:r>
-        <w:rPr>
-          <w:rFonts w:ascii="Helvetica" w:hAnsi="Helvetica" w:cs="Helvetica"/>
-          <w:color w:val="353740"/>
-        </w:rPr>
-        <w:t xml:space="preserve"> images. The extracted features are then used as input to the classification component. </w:t>
-      </w:r>
-    </w:p>
-    <w:p>
-      <w:pPr>
-        <w:rPr>
-          <w:rFonts w:ascii="Helvetica" w:hAnsi="Helvetica" w:cs="Helvetica"/>
-          <w:color w:val="353740"/>
-        </w:rPr>
-      </w:pPr>
-      <w:r>
-        <w:rPr>
-          <w:rFonts w:ascii="Helvetica" w:hAnsi="Helvetica" w:cs="Helvetica"/>
-          <w:color w:val="353740"/>
-        </w:rPr>
-        <w:t>The classification component is responsible for classifying the images into different</w:t>
-      </w:r>
-      <w:r>
-        <w:rPr>
-          <w:rFonts w:ascii="Helvetica" w:hAnsi="Helvetica" w:cs="Helvetica"/>
-          <w:color w:val="353740"/>
-          <w:shd w:val="clear" w:color="auto" w:fill="FFFFFF"/>
-        </w:rPr>
-        <w:t xml:space="preserve"> categories</w:t>
-      </w:r>
-      <w:r>
-        <w:rPr>
-          <w:rFonts w:ascii="Helvetica" w:hAnsi="Helvetica" w:cs="Helvetica"/>
-          <w:color w:val="353740"/>
-        </w:rPr>
-        <w:t xml:space="preserve">. This is done by using a support vector machine (SVM) to classify the images. The SVM is trained on the extracted features from the CNN. </w:t>
-      </w:r>
-    </w:p>
-    <w:p>
-      <w:pPr>
-        <w:rPr>
-          <w:rFonts w:ascii="Helvetica" w:hAnsi="Helvetica" w:cs="Helvetica"/>
-          <w:color w:val="353740"/>
-        </w:rPr>
-      </w:pPr>
-      <w:r>
-        <w:rPr>
-          <w:rFonts w:ascii="Helvetica" w:hAnsi="Helvetica" w:cs="Helvetica"/>
-          <w:color w:val="353740"/>
-        </w:rPr>
-        <w:lastRenderedPageBreak/>
-        <w:t>The SVM is then used to classify the images into different categories. The model proposed in the paper is a supervised learning approach</w:t>
-      </w:r>
-      <w:r>
-        <w:rPr>
-          <w:rFonts w:ascii="Helvetica" w:hAnsi="Helvetica" w:cs="Helvetica"/>
-          <w:color w:val="353740"/>
-          <w:shd w:val="clear" w:color="auto" w:fill="FFFFFF"/>
-        </w:rPr>
-        <w:t xml:space="preserve"> that</w:t>
-      </w:r>
-      <w:r>
-        <w:rPr>
-          <w:rFonts w:ascii="Helvetica" w:hAnsi="Helvetica" w:cs="Helvetica"/>
-          <w:color w:val="353740"/>
-        </w:rPr>
-        <w:t xml:space="preserve"> can be used for automated image classification. </w:t>
-      </w:r>
-    </w:p>
-    <w:p>
-      <w:pPr>
-        <w:rPr>
-          <w:rFonts w:ascii="Helvetica" w:hAnsi="Helvetica" w:cs="Helvetica"/>
-          <w:color w:val="353740"/>
-          <w:lang w:val="en-US"/>
-        </w:rPr>
-      </w:pPr>
-      <w:r>
-        <w:rPr>
-          <w:rFonts w:ascii="Helvetica" w:hAnsi="Helvetica" w:cs="Helvetica"/>
-          <w:color w:val="353740"/>
-        </w:rPr>
-        <w:t>The model is able to extract relevant features from the images and then classify them into different categories. The model is able to achieve good accuracy and can be used for a variety of applications.</w:t>
-      </w:r>
-    </w:p>
-    <w:p>
-      <w:pPr>
-        <w:rPr>
-          <w:rFonts w:ascii="Helvetica" w:hAnsi="Helvetica" w:cs="Helvetica"/>
-          <w:color w:val="353740"/>
-          <w:sz w:val="28"/>
-          <w:szCs w:val="28"/>
-          <w:u w:val="single"/>
-          <w:lang w:val="en-US"/>
-        </w:rPr>
-      </w:pPr>
-      <w:r>
-        <w:rPr>
-          <w:rFonts w:ascii="Helvetica" w:hAnsi="Helvetica" w:cs="Helvetica"/>
-          <w:color w:val="353740"/>
-          <w:sz w:val="28"/>
-          <w:szCs w:val="28"/>
-          <w:u w:val="single"/>
-          <w:lang w:val="en-US"/>
-        </w:rPr>
-        <w:t>Methodology used</w:t>
-      </w:r>
-    </w:p>
-    <w:p>
-      <w:pPr>
-        <w:rPr>
-          <w:rFonts w:ascii="Helvetica" w:hAnsi="Helvetica" w:cs="Helvetica"/>
-          <w:color w:val="353740"/>
-        </w:rPr>
-      </w:pPr>
-      <w:r>
-        <w:rPr>
-          <w:rFonts w:ascii="Helvetica" w:hAnsi="Helvetica" w:cs="Helvetica"/>
-          <w:color w:val="353740"/>
-        </w:rPr>
-        <w:t xml:space="preserve">1. Data Collection: The first step in this research is to collect a large dataset of images that can be used for training and testing the machine learning models. The images should be </w:t>
-      </w:r>
-      <w:proofErr w:type="spellStart"/>
-      <w:r>
-        <w:rPr>
-          <w:rFonts w:ascii="Helvetica" w:hAnsi="Helvetica" w:cs="Helvetica"/>
-          <w:color w:val="353740"/>
-        </w:rPr>
-        <w:t>labeled</w:t>
-      </w:r>
-      <w:proofErr w:type="spellEnd"/>
-      <w:r>
-        <w:rPr>
-          <w:rFonts w:ascii="Helvetica" w:hAnsi="Helvetica" w:cs="Helvetica"/>
-          <w:color w:val="353740"/>
-        </w:rPr>
-        <w:t xml:space="preserve"> with the appropriate categories and should be of high quality.</w:t>
-      </w:r>
-    </w:p>
-    <w:p>
-      <w:pPr>
-        <w:rPr>
-          <w:rFonts w:ascii="Helvetica" w:hAnsi="Helvetica" w:cs="Helvetica"/>
-          <w:color w:val="353740"/>
-        </w:rPr>
-      </w:pPr>
-      <w:r>
-        <w:rPr>
-          <w:rFonts w:ascii="Helvetica" w:hAnsi="Helvetica" w:cs="Helvetica"/>
-          <w:color w:val="353740"/>
-        </w:rPr>
-        <w:t xml:space="preserve"> 2. Pre-processing: The next</w:t>
-      </w:r>
-      <w:r>
-        <w:rPr>
-          <w:rFonts w:ascii="Helvetica" w:hAnsi="Helvetica" w:cs="Helvetica"/>
-          <w:color w:val="353740"/>
-          <w:shd w:val="clear" w:color="auto" w:fill="FFFFFF"/>
-        </w:rPr>
-        <w:t xml:space="preserve"> step</w:t>
-      </w:r>
-      <w:r>
-        <w:rPr>
-          <w:rFonts w:ascii="Helvetica" w:hAnsi="Helvetica" w:cs="Helvetica"/>
-          <w:color w:val="353740"/>
-        </w:rPr>
-        <w:t xml:space="preserve"> is to pre-process the images to ensure that they are suitable for machine learning. This includes resizing, cropping, and normalizing the images. 3. Feature Extraction: The next step is to extract features from the images. This can be done using various techniques such as</w:t>
-      </w:r>
-      <w:r>
-        <w:rPr>
-          <w:rFonts w:ascii="Helvetica" w:hAnsi="Helvetica" w:cs="Helvetica"/>
-          <w:color w:val="353740"/>
-          <w:shd w:val="clear" w:color="auto" w:fill="FFFFFF"/>
-        </w:rPr>
-        <w:t xml:space="preserve"> conv</w:t>
-      </w:r>
-      <w:r>
-        <w:rPr>
-          <w:rFonts w:ascii="Helvetica" w:hAnsi="Helvetica" w:cs="Helvetica"/>
-          <w:color w:val="353740"/>
-        </w:rPr>
-        <w:t xml:space="preserve">olutional neural networks, deep learning, and transfer learning. </w:t>
-      </w:r>
-    </w:p>
-    <w:p>
-      <w:pPr>
-        <w:rPr>
-          <w:rFonts w:ascii="Helvetica" w:hAnsi="Helvetica" w:cs="Helvetica"/>
-          <w:color w:val="353740"/>
-        </w:rPr>
-      </w:pPr>
-      <w:r>
-        <w:rPr>
-          <w:rFonts w:ascii="Helvetica" w:hAnsi="Helvetica" w:cs="Helvetica"/>
-          <w:color w:val="353740"/>
-        </w:rPr>
-        <w:t xml:space="preserve">4. Model Training: The next step is to train the machine learning models using the extracted features. This can be done using various algorithms such as support vector machines, random forests, and neural networks. </w:t>
-      </w:r>
-    </w:p>
-    <w:p>
-      <w:pPr>
-        <w:rPr>
-          <w:rFonts w:ascii="Helvetica" w:hAnsi="Helvetica" w:cs="Helvetica"/>
-          <w:color w:val="353740"/>
-        </w:rPr>
-      </w:pPr>
-      <w:r>
-        <w:rPr>
-          <w:rFonts w:ascii="Helvetica" w:hAnsi="Helvetica" w:cs="Helvetica"/>
-          <w:color w:val="353740"/>
-          <w:shd w:val="clear" w:color="auto" w:fill="FFFFFF"/>
-        </w:rPr>
-        <w:t>5. Model Evaluation</w:t>
-      </w:r>
-      <w:r>
-        <w:rPr>
-          <w:rFonts w:ascii="Helvetica" w:hAnsi="Helvetica" w:cs="Helvetica"/>
-          <w:color w:val="353740"/>
-        </w:rPr>
-        <w:t>: The final step is to evaluate the performance of the machine learning models. This can be done using various metrics such as accuracy, precision, recall, and F1 score.</w:t>
-      </w:r>
-    </w:p>
-    <w:p>
-      <w:pPr>
-        <w:pBdr>
-          <w:bottom w:val="single" w:sz="6" w:space="1" w:color="auto"/>
-        </w:pBdr>
-        <w:rPr>
-          <w:rFonts w:ascii="Helvetica" w:hAnsi="Helvetica" w:cs="Helvetica"/>
-          <w:color w:val="353740"/>
-        </w:rPr>
-      </w:pPr>
-      <w:r>
-        <w:rPr>
-          <w:rFonts w:ascii="Helvetica" w:hAnsi="Helvetica" w:cs="Helvetica"/>
-          <w:color w:val="353740"/>
-        </w:rPr>
-        <w:t>6. Conclusion: After evaluating the performance of the machine learning models, the researcher can draw conclusions about the potential</w:t>
-      </w:r>
-      <w:r>
-        <w:rPr>
-          <w:rFonts w:ascii="Helvetica" w:hAnsi="Helvetica" w:cs="Helvetica"/>
-          <w:color w:val="353740"/>
-          <w:shd w:val="clear" w:color="auto" w:fill="FFFFFF"/>
-        </w:rPr>
-        <w:t xml:space="preserve"> of</w:t>
-      </w:r>
-      <w:r>
-        <w:rPr>
-          <w:rFonts w:ascii="Helvetica" w:hAnsi="Helvetica" w:cs="Helvetica"/>
-          <w:color w:val="353740"/>
-        </w:rPr>
-        <w:t xml:space="preserve"> machine learning for automated image classification.</w:t>
-      </w:r>
-    </w:p>
-    <w:p>
-      <w:pPr>
-        <w:rPr>
-          <w:rFonts w:ascii="Helvetica" w:hAnsi="Helvetica" w:cs="Helvetica"/>
-          <w:color w:val="353740"/>
-          <w:lang w:val="en-US"/>
-        </w:rPr>
-      </w:pPr>
-      <w:r>
-        <w:rPr>
-          <w:rFonts w:ascii="Helvetica" w:hAnsi="Helvetica" w:cs="Helvetica"/>
-          <w:color w:val="353740"/>
-        </w:rPr>
-        <w:t xml:space="preserve">The methodology used in this study was a combination of machine learning and image classification techniques. First, a dataset of images was collected and </w:t>
-      </w:r>
-      <w:proofErr w:type="spellStart"/>
-      <w:r>
-        <w:rPr>
-          <w:rFonts w:ascii="Helvetica" w:hAnsi="Helvetica" w:cs="Helvetica"/>
-          <w:color w:val="353740"/>
-        </w:rPr>
-        <w:t>labeled</w:t>
-      </w:r>
-      <w:proofErr w:type="spellEnd"/>
-      <w:r>
-        <w:rPr>
-          <w:rFonts w:ascii="Helvetica" w:hAnsi="Helvetica" w:cs="Helvetica"/>
-          <w:color w:val="353740"/>
-        </w:rPr>
-        <w:t xml:space="preserve"> with the appropriate categories. Then, the images were pre-processed to ensure that they were suitable for machine learning</w:t>
-      </w:r>
-      <w:r>
-        <w:rPr>
-          <w:rFonts w:ascii="Helvetica" w:hAnsi="Helvetica" w:cs="Helvetica"/>
-          <w:color w:val="353740"/>
-          <w:shd w:val="clear" w:color="auto" w:fill="FFFFFF"/>
-        </w:rPr>
-        <w:t xml:space="preserve"> algorithms. After pre-processing, the images</w:t>
-      </w:r>
-      <w:r>
-        <w:rPr>
-          <w:rFonts w:ascii="Helvetica" w:hAnsi="Helvetica" w:cs="Helvetica"/>
-          <w:color w:val="353740"/>
-        </w:rPr>
-        <w:t xml:space="preserve"> were divided into training and testing sets. The training set was used to train a machine learning model, while the testing set was used to evaluate the performance of the model. Finally, the model was used to classify the images into the appropriate categories. The results of the study were then </w:t>
-      </w:r>
-      <w:proofErr w:type="spellStart"/>
-      <w:r>
-        <w:rPr>
-          <w:rFonts w:ascii="Helvetica" w:hAnsi="Helvetica" w:cs="Helvetica"/>
-          <w:color w:val="353740"/>
-        </w:rPr>
-        <w:t>analyzed</w:t>
-      </w:r>
-      <w:proofErr w:type="spellEnd"/>
-      <w:r>
-        <w:rPr>
-          <w:rFonts w:ascii="Helvetica" w:hAnsi="Helvetica" w:cs="Helvetica"/>
-          <w:color w:val="353740"/>
-        </w:rPr>
-        <w:t xml:space="preserve"> to determine</w:t>
-      </w:r>
-      <w:r>
-        <w:rPr>
-          <w:rFonts w:ascii="Helvetica" w:hAnsi="Helvetica" w:cs="Helvetica"/>
-          <w:color w:val="353740"/>
-          <w:shd w:val="clear" w:color="auto" w:fill="FFFFFF"/>
-        </w:rPr>
-        <w:t xml:space="preserve"> the</w:t>
-      </w:r>
-      <w:r>
-        <w:rPr>
-          <w:rFonts w:ascii="Helvetica" w:hAnsi="Helvetica" w:cs="Helvetica"/>
-          <w:color w:val="353740"/>
-        </w:rPr>
-        <w:t xml:space="preserve"> potential of machine learning for automated image classification.</w:t>
-      </w:r>
-    </w:p>
-    <w:p>
-      <w:pPr>
-        <w:rPr>
-          <w:rFonts w:ascii="Helvetica" w:hAnsi="Helvetica" w:cs="Helvetica"/>
-          <w:color w:val="353740"/>
-          <w:shd w:val="clear" w:color="auto" w:fill="EBFAEB"/>
-        </w:rPr>
-      </w:pPr>
-    </w:p>
-    <w:p>
-      <w:pPr>
-        <w:rPr>
-          <w:rFonts w:ascii="Helvetica" w:hAnsi="Helvetica" w:cs="Helvetica"/>
-          <w:color w:val="353740"/>
           <w:sz w:val="28"/>
           <w:szCs w:val="28"/>
           <w:u w:val="single"/>
@@ -662,6 +141,669 @@
           <w:shd w:val="clear" w:color="auto" w:fill="EBFAEB"/>
           <w:lang w:val="en-US"/>
         </w:rPr>
+        <w:t>observation</w:t>
+      </w:r>
+    </w:p>
+    <w:p>
+      <w:pPr>
+        <w:rPr>
+          <w:rFonts w:ascii="Helvetica" w:hAnsi="Helvetica" w:cs="Helvetica"/>
+          <w:color w:val="353740"/>
+        </w:rPr>
+      </w:pPr>
+      <w:r>
+        <w:rPr>
+          <w:rFonts w:ascii="Helvetica" w:hAnsi="Helvetica" w:cs="Helvetica"/>
+          <w:color w:val="353740"/>
+        </w:rPr>
+        <w:t xml:space="preserve">Machine learning has the potential to revolutionize the way images are classified. By using algorithms to </w:t>
+      </w:r>
+      <w:proofErr w:type="spellStart"/>
+      <w:r>
+        <w:rPr>
+          <w:rFonts w:ascii="Helvetica" w:hAnsi="Helvetica" w:cs="Helvetica"/>
+          <w:color w:val="353740"/>
+        </w:rPr>
+        <w:t>analyze</w:t>
+      </w:r>
+      <w:proofErr w:type="spellEnd"/>
+      <w:r>
+        <w:rPr>
+          <w:rFonts w:ascii="Helvetica" w:hAnsi="Helvetica" w:cs="Helvetica"/>
+          <w:color w:val="353740"/>
+        </w:rPr>
+        <w:t xml:space="preserve"> images, machine learning can automate the process of image classification, making it faster and more accurate than manual methods. This could be especially useful in fields such as medical imaging, where accuracy is essential.</w:t>
+      </w:r>
+    </w:p>
+    <w:p>
+      <w:pPr>
+        <w:rPr>
+          <w:rFonts w:ascii="Helvetica" w:hAnsi="Helvetica" w:cs="Helvetica"/>
+          <w:color w:val="353740"/>
+        </w:rPr>
+      </w:pPr>
+      <w:r>
+        <w:rPr>
+          <w:rFonts w:ascii="Helvetica" w:hAnsi="Helvetica" w:cs="Helvetica"/>
+          <w:color w:val="353740"/>
+          <w:shd w:val="clear" w:color="auto" w:fill="FFFFFF"/>
+        </w:rPr>
+        <w:t>Additionally, machine learning can be used to identify patterns in images that may not be visible to the human eye, allowing for more accurate and detailed classification.</w:t>
+      </w:r>
+      <w:r>
+        <w:rPr>
+          <w:rFonts w:ascii="Helvetica" w:hAnsi="Helvetica" w:cs="Helvetica"/>
+          <w:color w:val="353740"/>
+        </w:rPr>
+        <w:t xml:space="preserve"> This could be especially useful in fields such as medical imaging, where automated image classification could help to identify diseases or other medical conditions.</w:t>
+      </w:r>
+    </w:p>
+    <w:p>
+      <w:pPr>
+        <w:rPr>
+          <w:rFonts w:ascii="Helvetica" w:hAnsi="Helvetica" w:cs="Helvetica"/>
+          <w:color w:val="353740"/>
+        </w:rPr>
+      </w:pPr>
+    </w:p>
+    <w:p>
+      <w:pPr>
+        <w:rPr>
+          <w:rFonts w:ascii="Helvetica" w:hAnsi="Helvetica" w:cs="Helvetica"/>
+          <w:color w:val="353740"/>
+          <w:sz w:val="24"/>
+          <w:szCs w:val="24"/>
+          <w:u w:val="single"/>
+          <w:lang w:val="en-US"/>
+        </w:rPr>
+      </w:pPr>
+      <w:r>
+        <w:rPr>
+          <w:rFonts w:ascii="Helvetica" w:hAnsi="Helvetica" w:cs="Helvetica"/>
+          <w:color w:val="353740"/>
+          <w:sz w:val="24"/>
+          <w:szCs w:val="24"/>
+          <w:u w:val="single"/>
+          <w:lang w:val="en-US"/>
+        </w:rPr>
+        <w:t>Background</w:t>
+      </w:r>
+    </w:p>
+    <w:p>
+      <w:pPr>
+        <w:rPr>
+          <w:rFonts w:ascii="Helvetica" w:hAnsi="Helvetica" w:cs="Helvetica"/>
+          <w:color w:val="353740"/>
+        </w:rPr>
+      </w:pPr>
+      <w:r>
+        <w:rPr>
+          <w:rFonts w:ascii="Helvetica" w:hAnsi="Helvetica" w:cs="Helvetica"/>
+          <w:color w:val="353740"/>
+        </w:rPr>
+        <w:t>Machine learning is a powerful tool for automated image classification, allowing computers to recognize and classify objects in images with high accuracy. This technology has been used in a variety of applications, from facial recognition to medical imaging. In this paper, we explore the potential of machine learning for automated image classification,</w:t>
+      </w:r>
+      <w:r>
+        <w:rPr>
+          <w:rFonts w:ascii="Helvetica" w:hAnsi="Helvetica" w:cs="Helvetica"/>
+          <w:color w:val="353740"/>
+          <w:shd w:val="clear" w:color="auto" w:fill="FFFFFF"/>
+        </w:rPr>
+        <w:t xml:space="preserve"> focusing</w:t>
+      </w:r>
+      <w:r>
+        <w:rPr>
+          <w:rFonts w:ascii="Helvetica" w:hAnsi="Helvetica" w:cs="Helvetica"/>
+          <w:color w:val="353740"/>
+        </w:rPr>
+        <w:t xml:space="preserve"> on the use of convolutional neural networks (</w:t>
+      </w:r>
+      <w:proofErr w:type="spellStart"/>
+      <w:r>
+        <w:rPr>
+          <w:rFonts w:ascii="Helvetica" w:hAnsi="Helvetica" w:cs="Helvetica"/>
+          <w:color w:val="353740"/>
+        </w:rPr>
+        <w:t>CNNs</w:t>
+      </w:r>
+      <w:proofErr w:type="spellEnd"/>
+      <w:r>
+        <w:rPr>
+          <w:rFonts w:ascii="Helvetica" w:hAnsi="Helvetica" w:cs="Helvetica"/>
+          <w:color w:val="353740"/>
+        </w:rPr>
+        <w:t xml:space="preserve">). We discuss the advantages of using </w:t>
+      </w:r>
+      <w:proofErr w:type="spellStart"/>
+      <w:r>
+        <w:rPr>
+          <w:rFonts w:ascii="Helvetica" w:hAnsi="Helvetica" w:cs="Helvetica"/>
+          <w:color w:val="353740"/>
+        </w:rPr>
+        <w:t>CNNs</w:t>
+      </w:r>
+      <w:proofErr w:type="spellEnd"/>
+      <w:r>
+        <w:rPr>
+          <w:rFonts w:ascii="Helvetica" w:hAnsi="Helvetica" w:cs="Helvetica"/>
+          <w:color w:val="353740"/>
+        </w:rPr>
+        <w:t xml:space="preserve"> for image classification, including their ability to learn complex features from images, and their ability to generalize to unseen data. We also discuss the challenges associated with using </w:t>
+      </w:r>
+      <w:proofErr w:type="spellStart"/>
+      <w:r>
+        <w:rPr>
+          <w:rFonts w:ascii="Helvetica" w:hAnsi="Helvetica" w:cs="Helvetica"/>
+          <w:color w:val="353740"/>
+        </w:rPr>
+        <w:t>CNNs</w:t>
+      </w:r>
+      <w:proofErr w:type="spellEnd"/>
+      <w:r>
+        <w:rPr>
+          <w:rFonts w:ascii="Helvetica" w:hAnsi="Helvetica" w:cs="Helvetica"/>
+          <w:color w:val="353740"/>
+        </w:rPr>
+        <w:t xml:space="preserve"> for image classification,</w:t>
+      </w:r>
+      <w:r>
+        <w:rPr>
+          <w:rFonts w:ascii="Helvetica" w:hAnsi="Helvetica" w:cs="Helvetica"/>
+          <w:color w:val="353740"/>
+          <w:shd w:val="clear" w:color="auto" w:fill="FFFFFF"/>
+        </w:rPr>
+        <w:t xml:space="preserve"> such</w:t>
+      </w:r>
+      <w:r>
+        <w:rPr>
+          <w:rFonts w:ascii="Helvetica" w:hAnsi="Helvetica" w:cs="Helvetica"/>
+          <w:color w:val="353740"/>
+        </w:rPr>
+        <w:t xml:space="preserve"> as the need for large datasets and the difficulty of interpreting the results. Finally, we present some of the current research in the field, and discuss potential future directions for automated image classification.</w:t>
+      </w:r>
+    </w:p>
+    <w:p>
+      <w:pPr>
+        <w:rPr>
+          <w:rFonts w:ascii="Helvetica" w:hAnsi="Helvetica" w:cs="Helvetica"/>
+          <w:color w:val="353740"/>
+        </w:rPr>
+      </w:pPr>
+    </w:p>
+    <w:p>
+      <w:pPr>
+        <w:rPr>
+          <w:rFonts w:ascii="Helvetica" w:hAnsi="Helvetica" w:cs="Helvetica"/>
+          <w:color w:val="353740"/>
+          <w:sz w:val="28"/>
+          <w:szCs w:val="28"/>
+          <w:u w:val="single"/>
+          <w:lang w:val="en-US"/>
+        </w:rPr>
+      </w:pPr>
+      <w:r>
+        <w:rPr>
+          <w:rFonts w:ascii="Helvetica" w:hAnsi="Helvetica" w:cs="Helvetica"/>
+          <w:color w:val="353740"/>
+          <w:sz w:val="28"/>
+          <w:szCs w:val="28"/>
+          <w:u w:val="single"/>
+          <w:lang w:val="en-US"/>
+        </w:rPr>
+        <w:lastRenderedPageBreak/>
+        <w:t xml:space="preserve">Model </w:t>
+      </w:r>
+      <w:r>
+        <w:rPr>
+          <w:rFonts w:ascii="Helvetica" w:hAnsi="Helvetica" w:cs="Helvetica"/>
+          <w:color w:val="353740"/>
+          <w:sz w:val="28"/>
+          <w:szCs w:val="28"/>
+          <w:u w:val="single"/>
+          <w:lang w:val="en-US"/>
+        </w:rPr>
+        <w:t xml:space="preserve"> </w:t>
+      </w:r>
+    </w:p>
+    <w:p>
+      <w:pPr>
+        <w:rPr>
+          <w:rFonts w:ascii="Helvetica" w:hAnsi="Helvetica" w:cs="Helvetica"/>
+          <w:color w:val="353740"/>
+        </w:rPr>
+      </w:pPr>
+      <w:r>
+        <w:rPr>
+          <w:rFonts w:ascii="Helvetica" w:hAnsi="Helvetica" w:cs="Helvetica"/>
+          <w:color w:val="353740"/>
+        </w:rPr>
+        <w:t xml:space="preserve">The model proposed in the paper “Exploring the Potential of Machine Learning for Automated Image Classification” is a supervised learning approach. </w:t>
+      </w:r>
+    </w:p>
+    <w:p>
+      <w:pPr>
+        <w:rPr>
+          <w:rFonts w:ascii="Helvetica" w:hAnsi="Helvetica" w:cs="Helvetica"/>
+          <w:color w:val="353740"/>
+        </w:rPr>
+      </w:pPr>
+      <w:r>
+        <w:rPr>
+          <w:rFonts w:ascii="Helvetica" w:hAnsi="Helvetica" w:cs="Helvetica"/>
+          <w:color w:val="353740"/>
+        </w:rPr>
+        <w:t>The model consists of two main components: feature extraction and classification. The feature extraction component is responsible for extracting relevant features from the images.</w:t>
+      </w:r>
+      <w:r>
+        <w:rPr>
+          <w:rFonts w:ascii="Helvetica" w:hAnsi="Helvetica" w:cs="Helvetica"/>
+          <w:color w:val="353740"/>
+          <w:shd w:val="clear" w:color="auto" w:fill="FFFFFF"/>
+        </w:rPr>
+        <w:t xml:space="preserve"> This</w:t>
+      </w:r>
+      <w:r>
+        <w:rPr>
+          <w:rFonts w:ascii="Helvetica" w:hAnsi="Helvetica" w:cs="Helvetica"/>
+          <w:color w:val="353740"/>
+        </w:rPr>
+        <w:t xml:space="preserve"> is done by using a convolutional neural network (CNN) to extract features from the images. </w:t>
+      </w:r>
+    </w:p>
+    <w:p>
+      <w:pPr>
+        <w:rPr>
+          <w:rFonts w:ascii="Helvetica" w:hAnsi="Helvetica" w:cs="Helvetica"/>
+          <w:color w:val="353740"/>
+        </w:rPr>
+      </w:pPr>
+      <w:r>
+        <w:rPr>
+          <w:rFonts w:ascii="Helvetica" w:hAnsi="Helvetica" w:cs="Helvetica"/>
+          <w:color w:val="353740"/>
+        </w:rPr>
+        <w:t xml:space="preserve">The CNN is trained on a large dataset of </w:t>
+      </w:r>
+      <w:proofErr w:type="spellStart"/>
+      <w:r>
+        <w:rPr>
+          <w:rFonts w:ascii="Helvetica" w:hAnsi="Helvetica" w:cs="Helvetica"/>
+          <w:color w:val="353740"/>
+        </w:rPr>
+        <w:t>labeled</w:t>
+      </w:r>
+      <w:proofErr w:type="spellEnd"/>
+      <w:r>
+        <w:rPr>
+          <w:rFonts w:ascii="Helvetica" w:hAnsi="Helvetica" w:cs="Helvetica"/>
+          <w:color w:val="353740"/>
+        </w:rPr>
+        <w:t xml:space="preserve"> images. The extracted features are then used as input to the classification component. </w:t>
+      </w:r>
+    </w:p>
+    <w:p>
+      <w:pPr>
+        <w:rPr>
+          <w:rFonts w:ascii="Helvetica" w:hAnsi="Helvetica" w:cs="Helvetica"/>
+          <w:color w:val="353740"/>
+        </w:rPr>
+      </w:pPr>
+      <w:r>
+        <w:rPr>
+          <w:rFonts w:ascii="Helvetica" w:hAnsi="Helvetica" w:cs="Helvetica"/>
+          <w:color w:val="353740"/>
+        </w:rPr>
+        <w:t>The classification component is responsible for classifying the images into different</w:t>
+      </w:r>
+      <w:r>
+        <w:rPr>
+          <w:rFonts w:ascii="Helvetica" w:hAnsi="Helvetica" w:cs="Helvetica"/>
+          <w:color w:val="353740"/>
+          <w:shd w:val="clear" w:color="auto" w:fill="FFFFFF"/>
+        </w:rPr>
+        <w:t xml:space="preserve"> categories</w:t>
+      </w:r>
+      <w:r>
+        <w:rPr>
+          <w:rFonts w:ascii="Helvetica" w:hAnsi="Helvetica" w:cs="Helvetica"/>
+          <w:color w:val="353740"/>
+        </w:rPr>
+        <w:t xml:space="preserve">. This is done by using a support vector machine (SVM) to classify the images. The SVM is trained on the extracted features from the CNN. </w:t>
+      </w:r>
+    </w:p>
+    <w:p>
+      <w:pPr>
+        <w:rPr>
+          <w:rFonts w:ascii="Helvetica" w:hAnsi="Helvetica" w:cs="Helvetica"/>
+          <w:color w:val="353740"/>
+        </w:rPr>
+      </w:pPr>
+      <w:r>
+        <w:rPr>
+          <w:rFonts w:ascii="Helvetica" w:hAnsi="Helvetica" w:cs="Helvetica"/>
+          <w:color w:val="353740"/>
+        </w:rPr>
+        <w:t>The SVM is then used to classify the images into different categories. The model proposed in the paper is a supervised learning approach</w:t>
+      </w:r>
+      <w:r>
+        <w:rPr>
+          <w:rFonts w:ascii="Helvetica" w:hAnsi="Helvetica" w:cs="Helvetica"/>
+          <w:color w:val="353740"/>
+          <w:shd w:val="clear" w:color="auto" w:fill="FFFFFF"/>
+        </w:rPr>
+        <w:t xml:space="preserve"> that</w:t>
+      </w:r>
+      <w:r>
+        <w:rPr>
+          <w:rFonts w:ascii="Helvetica" w:hAnsi="Helvetica" w:cs="Helvetica"/>
+          <w:color w:val="353740"/>
+        </w:rPr>
+        <w:t xml:space="preserve"> can be used for automated image classification. </w:t>
+      </w:r>
+    </w:p>
+    <w:p>
+      <w:pPr>
+        <w:rPr>
+          <w:rFonts w:ascii="Helvetica" w:hAnsi="Helvetica" w:cs="Helvetica"/>
+          <w:color w:val="353740"/>
+          <w:lang w:val="en-US"/>
+        </w:rPr>
+      </w:pPr>
+      <w:r>
+        <w:rPr>
+          <w:rFonts w:ascii="Helvetica" w:hAnsi="Helvetica" w:cs="Helvetica"/>
+          <w:color w:val="353740"/>
+        </w:rPr>
+        <w:t>The model is able to extract relevant features from the images and then classify them into different categories. The model is able to achieve good accuracy and can be used for a variety of applications.</w:t>
+      </w:r>
+    </w:p>
+    <w:p>
+      <w:pPr>
+        <w:rPr>
+          <w:rFonts w:ascii="Helvetica" w:hAnsi="Helvetica" w:cs="Helvetica"/>
+          <w:color w:val="353740"/>
+          <w:sz w:val="28"/>
+          <w:szCs w:val="28"/>
+          <w:u w:val="single"/>
+          <w:lang w:val="en-US"/>
+        </w:rPr>
+      </w:pPr>
+      <w:r>
+        <w:rPr>
+          <w:rFonts w:ascii="Helvetica" w:hAnsi="Helvetica" w:cs="Helvetica"/>
+          <w:color w:val="353740"/>
+          <w:sz w:val="28"/>
+          <w:szCs w:val="28"/>
+          <w:u w:val="single"/>
+          <w:lang w:val="en-US"/>
+        </w:rPr>
+        <w:t>Methodology used</w:t>
+      </w:r>
+    </w:p>
+    <w:p>
+      <w:pPr>
+        <w:rPr>
+          <w:rFonts w:ascii="Helvetica" w:hAnsi="Helvetica" w:cs="Helvetica"/>
+          <w:color w:val="353740"/>
+        </w:rPr>
+      </w:pPr>
+      <w:r>
+        <w:rPr>
+          <w:rFonts w:ascii="Helvetica" w:hAnsi="Helvetica" w:cs="Helvetica"/>
+          <w:color w:val="353740"/>
+        </w:rPr>
+        <w:t xml:space="preserve">1. Data Collection: The first step in this research is to collect a large dataset of images that can be used for training and testing the machine learning models. The images should be </w:t>
+      </w:r>
+      <w:proofErr w:type="spellStart"/>
+      <w:r>
+        <w:rPr>
+          <w:rFonts w:ascii="Helvetica" w:hAnsi="Helvetica" w:cs="Helvetica"/>
+          <w:color w:val="353740"/>
+        </w:rPr>
+        <w:t>labeled</w:t>
+      </w:r>
+      <w:proofErr w:type="spellEnd"/>
+      <w:r>
+        <w:rPr>
+          <w:rFonts w:ascii="Helvetica" w:hAnsi="Helvetica" w:cs="Helvetica"/>
+          <w:color w:val="353740"/>
+        </w:rPr>
+        <w:t xml:space="preserve"> with the appropriate categories and should be of high quality.</w:t>
+      </w:r>
+    </w:p>
+    <w:p>
+      <w:pPr>
+        <w:rPr>
+          <w:rFonts w:ascii="Helvetica" w:hAnsi="Helvetica" w:cs="Helvetica"/>
+          <w:color w:val="353740"/>
+        </w:rPr>
+      </w:pPr>
+      <w:r>
+        <w:rPr>
+          <w:rFonts w:ascii="Helvetica" w:hAnsi="Helvetica" w:cs="Helvetica"/>
+          <w:color w:val="353740"/>
+        </w:rPr>
+        <w:t xml:space="preserve"> 2. Pre-processing: The next</w:t>
+      </w:r>
+      <w:r>
+        <w:rPr>
+          <w:rFonts w:ascii="Helvetica" w:hAnsi="Helvetica" w:cs="Helvetica"/>
+          <w:color w:val="353740"/>
+          <w:shd w:val="clear" w:color="auto" w:fill="FFFFFF"/>
+        </w:rPr>
+        <w:t xml:space="preserve"> step</w:t>
+      </w:r>
+      <w:r>
+        <w:rPr>
+          <w:rFonts w:ascii="Helvetica" w:hAnsi="Helvetica" w:cs="Helvetica"/>
+          <w:color w:val="353740"/>
+        </w:rPr>
+        <w:t xml:space="preserve"> is to pre-process the images to ensure that they are suitable for machine learning. This includes resizing, cropping, and normalizing the images. 3. Feature Extraction: The next step is to extract features from the images. This can be done using various techniques such as</w:t>
+      </w:r>
+      <w:r>
+        <w:rPr>
+          <w:rFonts w:ascii="Helvetica" w:hAnsi="Helvetica" w:cs="Helvetica"/>
+          <w:color w:val="353740"/>
+          <w:shd w:val="clear" w:color="auto" w:fill="FFFFFF"/>
+        </w:rPr>
+        <w:t xml:space="preserve"> conv</w:t>
+      </w:r>
+      <w:r>
+        <w:rPr>
+          <w:rFonts w:ascii="Helvetica" w:hAnsi="Helvetica" w:cs="Helvetica"/>
+          <w:color w:val="353740"/>
+        </w:rPr>
+        <w:t xml:space="preserve">olutional neural networks, deep learning, and transfer learning. </w:t>
+      </w:r>
+    </w:p>
+    <w:p>
+      <w:pPr>
+        <w:rPr>
+          <w:rFonts w:ascii="Helvetica" w:hAnsi="Helvetica" w:cs="Helvetica"/>
+          <w:color w:val="353740"/>
+        </w:rPr>
+      </w:pPr>
+      <w:r>
+        <w:rPr>
+          <w:rFonts w:ascii="Helvetica" w:hAnsi="Helvetica" w:cs="Helvetica"/>
+          <w:color w:val="353740"/>
+        </w:rPr>
+        <w:t xml:space="preserve">4. Model Training: The next step is to train the machine learning models using the extracted features. This can be done using various algorithms such as support vector machines, random forests, and neural networks. </w:t>
+      </w:r>
+    </w:p>
+    <w:p>
+      <w:pPr>
+        <w:rPr>
+          <w:rFonts w:ascii="Helvetica" w:hAnsi="Helvetica" w:cs="Helvetica"/>
+          <w:color w:val="353740"/>
+        </w:rPr>
+      </w:pPr>
+      <w:r>
+        <w:rPr>
+          <w:rFonts w:ascii="Helvetica" w:hAnsi="Helvetica" w:cs="Helvetica"/>
+          <w:color w:val="353740"/>
+          <w:shd w:val="clear" w:color="auto" w:fill="FFFFFF"/>
+        </w:rPr>
+        <w:t>5. Model Evaluation</w:t>
+      </w:r>
+      <w:r>
+        <w:rPr>
+          <w:rFonts w:ascii="Helvetica" w:hAnsi="Helvetica" w:cs="Helvetica"/>
+          <w:color w:val="353740"/>
+        </w:rPr>
+        <w:t>: The final step is to evaluate the performance of the machine learning models. This can be done using various metrics such as accuracy, precision, recall, and F1 score.</w:t>
+      </w:r>
+    </w:p>
+    <w:p>
+      <w:pPr>
+        <w:pBdr>
+          <w:bottom w:val="single" w:sz="6" w:space="1" w:color="auto"/>
+        </w:pBdr>
+        <w:rPr>
+          <w:rFonts w:ascii="Helvetica" w:hAnsi="Helvetica" w:cs="Helvetica"/>
+          <w:color w:val="353740"/>
+        </w:rPr>
+      </w:pPr>
+      <w:r>
+        <w:rPr>
+          <w:rFonts w:ascii="Helvetica" w:hAnsi="Helvetica" w:cs="Helvetica"/>
+          <w:color w:val="353740"/>
+        </w:rPr>
+        <w:t>6. Conclusion: After evaluating the performance of the machine learning models, the researcher can draw conclusions about the potential</w:t>
+      </w:r>
+      <w:r>
+        <w:rPr>
+          <w:rFonts w:ascii="Helvetica" w:hAnsi="Helvetica" w:cs="Helvetica"/>
+          <w:color w:val="353740"/>
+          <w:shd w:val="clear" w:color="auto" w:fill="FFFFFF"/>
+        </w:rPr>
+        <w:t xml:space="preserve"> of</w:t>
+      </w:r>
+      <w:r>
+        <w:rPr>
+          <w:rFonts w:ascii="Helvetica" w:hAnsi="Helvetica" w:cs="Helvetica"/>
+          <w:color w:val="353740"/>
+        </w:rPr>
+        <w:t xml:space="preserve"> machine learning for automated image classification.</w:t>
+      </w:r>
+    </w:p>
+    <w:p>
+      <w:pPr>
+        <w:rPr>
+          <w:rFonts w:ascii="Helvetica" w:hAnsi="Helvetica" w:cs="Helvetica"/>
+          <w:color w:val="353740"/>
+          <w:lang w:val="en-US"/>
+        </w:rPr>
+      </w:pPr>
+      <w:r>
+        <w:rPr>
+          <w:rFonts w:ascii="Helvetica" w:hAnsi="Helvetica" w:cs="Helvetica"/>
+          <w:color w:val="353740"/>
+        </w:rPr>
+        <w:t xml:space="preserve">The methodology used in this study was a combination of machine learning and image classification techniques. First, a dataset of images was collected and </w:t>
+      </w:r>
+      <w:proofErr w:type="spellStart"/>
+      <w:r>
+        <w:rPr>
+          <w:rFonts w:ascii="Helvetica" w:hAnsi="Helvetica" w:cs="Helvetica"/>
+          <w:color w:val="353740"/>
+        </w:rPr>
+        <w:t>labeled</w:t>
+      </w:r>
+      <w:proofErr w:type="spellEnd"/>
+      <w:r>
+        <w:rPr>
+          <w:rFonts w:ascii="Helvetica" w:hAnsi="Helvetica" w:cs="Helvetica"/>
+          <w:color w:val="353740"/>
+        </w:rPr>
+        <w:t xml:space="preserve"> with the appropriate categories. Then, the images were pre-processed to ensure that they were suitable for machine learning</w:t>
+      </w:r>
+      <w:r>
+        <w:rPr>
+          <w:rFonts w:ascii="Helvetica" w:hAnsi="Helvetica" w:cs="Helvetica"/>
+          <w:color w:val="353740"/>
+          <w:shd w:val="clear" w:color="auto" w:fill="FFFFFF"/>
+        </w:rPr>
+        <w:t xml:space="preserve"> algorithms. After pre-processing, the images</w:t>
+      </w:r>
+      <w:r>
+        <w:rPr>
+          <w:rFonts w:ascii="Helvetica" w:hAnsi="Helvetica" w:cs="Helvetica"/>
+          <w:color w:val="353740"/>
+        </w:rPr>
+        <w:t xml:space="preserve"> were divided into training and testing sets. The training set was used to train a machine learning model, while the testing set was used to evaluate the performance of the model. Finally, the model was </w:t>
+      </w:r>
+      <w:r>
+        <w:rPr>
+          <w:rFonts w:ascii="Helvetica" w:hAnsi="Helvetica" w:cs="Helvetica"/>
+          <w:color w:val="353740"/>
+        </w:rPr>
+        <w:lastRenderedPageBreak/>
+        <w:t xml:space="preserve">used to classify the images into the appropriate categories. The results of the study were then </w:t>
+      </w:r>
+      <w:proofErr w:type="spellStart"/>
+      <w:r>
+        <w:rPr>
+          <w:rFonts w:ascii="Helvetica" w:hAnsi="Helvetica" w:cs="Helvetica"/>
+          <w:color w:val="353740"/>
+        </w:rPr>
+        <w:t>analyzed</w:t>
+      </w:r>
+      <w:proofErr w:type="spellEnd"/>
+      <w:r>
+        <w:rPr>
+          <w:rFonts w:ascii="Helvetica" w:hAnsi="Helvetica" w:cs="Helvetica"/>
+          <w:color w:val="353740"/>
+        </w:rPr>
+        <w:t xml:space="preserve"> to determine</w:t>
+      </w:r>
+      <w:r>
+        <w:rPr>
+          <w:rFonts w:ascii="Helvetica" w:hAnsi="Helvetica" w:cs="Helvetica"/>
+          <w:color w:val="353740"/>
+          <w:shd w:val="clear" w:color="auto" w:fill="FFFFFF"/>
+        </w:rPr>
+        <w:t xml:space="preserve"> the</w:t>
+      </w:r>
+      <w:r>
+        <w:rPr>
+          <w:rFonts w:ascii="Helvetica" w:hAnsi="Helvetica" w:cs="Helvetica"/>
+          <w:color w:val="353740"/>
+        </w:rPr>
+        <w:t xml:space="preserve"> potential of machine learning for automated image classification.</w:t>
+      </w:r>
+    </w:p>
+    <w:p>
+      <w:pPr>
+        <w:rPr>
+          <w:rFonts w:ascii="Helvetica" w:hAnsi="Helvetica" w:cs="Helvetica"/>
+          <w:color w:val="353740"/>
+          <w:shd w:val="clear" w:color="auto" w:fill="EBFAEB"/>
+        </w:rPr>
+      </w:pPr>
+    </w:p>
+    <w:p>
+      <w:pPr>
+        <w:rPr>
+          <w:rFonts w:ascii="Helvetica" w:hAnsi="Helvetica" w:cs="Helvetica"/>
+          <w:color w:val="353740"/>
+          <w:sz w:val="28"/>
+          <w:szCs w:val="28"/>
+          <w:u w:val="single"/>
+          <w:shd w:val="clear" w:color="auto" w:fill="EBFAEB"/>
+          <w:lang w:val="en-US"/>
+        </w:rPr>
+      </w:pPr>
+      <w:r>
+        <w:rPr>
+          <w:rFonts w:ascii="Helvetica" w:hAnsi="Helvetica" w:cs="Helvetica"/>
+          <w:color w:val="353740"/>
+          <w:sz w:val="28"/>
+          <w:szCs w:val="28"/>
+          <w:u w:val="single"/>
+          <w:shd w:val="clear" w:color="auto" w:fill="EBFAEB"/>
+          <w:lang w:val="en-US"/>
+        </w:rPr>
         <w:t>Challenges</w:t>
       </w:r>
     </w:p>
@@ -770,326 +912,333 @@
           <w:rFonts w:ascii="Helvetica" w:hAnsi="Helvetica" w:cs="Helvetica"/>
           <w:color w:val="353740"/>
         </w:rPr>
+        <w:t>3. Feature Extraction: Feature extraction is the process of extracting meaningful features from the data that can be used to train the machine learning model. This can</w:t>
+      </w:r>
+      <w:r>
+        <w:rPr>
+          <w:rFonts w:ascii="Helvetica" w:hAnsi="Helvetica" w:cs="Helvetica"/>
+          <w:color w:val="353740"/>
+          <w:shd w:val="clear" w:color="auto" w:fill="FFFFFF"/>
+        </w:rPr>
+        <w:t xml:space="preserve"> be</w:t>
+      </w:r>
+      <w:r>
+        <w:rPr>
+          <w:rFonts w:ascii="Helvetica" w:hAnsi="Helvetica" w:cs="Helvetica"/>
+          <w:color w:val="353740"/>
+        </w:rPr>
+        <w:t xml:space="preserve"> a difficult task as it requires </w:t>
+      </w:r>
+      <w:r>
+        <w:rPr>
+          <w:rFonts w:ascii="Helvetica" w:hAnsi="Helvetica" w:cs="Helvetica"/>
+          <w:color w:val="353740"/>
+          <w:lang w:val="en-US"/>
+        </w:rPr>
+        <w:t xml:space="preserve">an </w:t>
+      </w:r>
+      <w:r>
+        <w:rPr>
+          <w:rFonts w:ascii="Helvetica" w:hAnsi="Helvetica" w:cs="Helvetica"/>
+          <w:color w:val="353740"/>
+        </w:rPr>
+        <w:t xml:space="preserve">understanding of the data and the desired outcome. </w:t>
+      </w:r>
+    </w:p>
+    <w:p>
+      <w:pPr>
+        <w:rPr>
+          <w:rFonts w:ascii="Helvetica" w:hAnsi="Helvetica" w:cs="Helvetica"/>
+          <w:color w:val="353740"/>
+        </w:rPr>
+      </w:pPr>
+      <w:r>
+        <w:rPr>
+          <w:rFonts w:ascii="Helvetica" w:hAnsi="Helvetica" w:cs="Helvetica"/>
+          <w:color w:val="353740"/>
+        </w:rPr>
+        <w:t>4. Model Selection: Choosing the right machine learning model for the task can be a challenge. Different models have different strengths and weaknesses and it is important to choose the right model for the task.</w:t>
+      </w:r>
+    </w:p>
+    <w:p>
+      <w:pPr>
+        <w:rPr>
+          <w:rFonts w:ascii="Helvetica" w:hAnsi="Helvetica" w:cs="Helvetica"/>
+          <w:color w:val="353740"/>
+        </w:rPr>
+      </w:pPr>
+      <w:r>
+        <w:rPr>
+          <w:rFonts w:ascii="Helvetica" w:hAnsi="Helvetica" w:cs="Helvetica"/>
+          <w:color w:val="353740"/>
+          <w:shd w:val="clear" w:color="auto" w:fill="FFFFFF"/>
+        </w:rPr>
+        <w:t>5.</w:t>
+      </w:r>
+      <w:r>
+        <w:rPr>
+          <w:rFonts w:ascii="Helvetica" w:hAnsi="Helvetica" w:cs="Helvetica"/>
+          <w:color w:val="353740"/>
+        </w:rPr>
+        <w:t xml:space="preserve"> Data Availability: Machine learning algorithms require large amounts of data to be trained and tested. Obtaining and </w:t>
+      </w:r>
+      <w:proofErr w:type="spellStart"/>
+      <w:r>
+        <w:rPr>
+          <w:rFonts w:ascii="Helvetica" w:hAnsi="Helvetica" w:cs="Helvetica"/>
+          <w:color w:val="353740"/>
+        </w:rPr>
+        <w:t>labeling</w:t>
+      </w:r>
+      <w:proofErr w:type="spellEnd"/>
+      <w:r>
+        <w:rPr>
+          <w:rFonts w:ascii="Helvetica" w:hAnsi="Helvetica" w:cs="Helvetica"/>
+          <w:color w:val="353740"/>
+        </w:rPr>
+        <w:t xml:space="preserve"> large datasets can be a challenge. </w:t>
+      </w:r>
+    </w:p>
+    <w:p>
+      <w:pPr>
+        <w:rPr>
+          <w:rFonts w:ascii="Helvetica" w:hAnsi="Helvetica" w:cs="Helvetica"/>
+          <w:color w:val="353740"/>
+        </w:rPr>
+      </w:pPr>
+      <w:r>
+        <w:rPr>
+          <w:rFonts w:ascii="Helvetica" w:hAnsi="Helvetica" w:cs="Helvetica"/>
+          <w:color w:val="353740"/>
+        </w:rPr>
+        <w:t>6. Data Quality: The quality of the data used to train and test the algorithms is critical for accurate results. Poor quality data can lead to</w:t>
+      </w:r>
+      <w:r>
+        <w:rPr>
+          <w:rFonts w:ascii="Helvetica" w:hAnsi="Helvetica" w:cs="Helvetica"/>
+          <w:color w:val="353740"/>
+          <w:shd w:val="clear" w:color="auto" w:fill="FFFFFF"/>
+        </w:rPr>
+        <w:t xml:space="preserve"> inaccurate</w:t>
+      </w:r>
+      <w:r>
+        <w:rPr>
+          <w:rFonts w:ascii="Helvetica" w:hAnsi="Helvetica" w:cs="Helvetica"/>
+          <w:color w:val="353740"/>
+        </w:rPr>
+        <w:t xml:space="preserve"> results. </w:t>
+      </w:r>
+    </w:p>
+    <w:p>
+      <w:pPr>
+        <w:rPr>
+          <w:rFonts w:ascii="Helvetica" w:hAnsi="Helvetica" w:cs="Helvetica"/>
+          <w:color w:val="353740"/>
+        </w:rPr>
+      </w:pPr>
+      <w:r>
+        <w:rPr>
+          <w:rFonts w:ascii="Helvetica" w:hAnsi="Helvetica" w:cs="Helvetica"/>
+          <w:color w:val="353740"/>
+        </w:rPr>
+        <w:t xml:space="preserve">7. Algorithm Selection: Choosing the right algorithm for the task is essential for successful image classification. Different algorithms have different strengths and weaknesses, and selecting the right one for the task can be difficult. </w:t>
+      </w:r>
+    </w:p>
+    <w:p>
+      <w:pPr>
+        <w:rPr>
+          <w:rFonts w:ascii="Helvetica" w:hAnsi="Helvetica" w:cs="Helvetica"/>
+          <w:color w:val="353740"/>
+        </w:rPr>
+      </w:pPr>
+      <w:r>
+        <w:rPr>
+          <w:rFonts w:ascii="Helvetica" w:hAnsi="Helvetica" w:cs="Helvetica"/>
+          <w:color w:val="353740"/>
+        </w:rPr>
+        <w:t>8. Hyperparameter Tuning: Hyperparameters are</w:t>
+      </w:r>
+      <w:r>
+        <w:rPr>
+          <w:rFonts w:ascii="Helvetica" w:hAnsi="Helvetica" w:cs="Helvetica"/>
+          <w:color w:val="353740"/>
+          <w:shd w:val="clear" w:color="auto" w:fill="FFFFFF"/>
+        </w:rPr>
+        <w:t xml:space="preserve"> the</w:t>
+      </w:r>
+      <w:r>
+        <w:rPr>
+          <w:rFonts w:ascii="Helvetica" w:hAnsi="Helvetica" w:cs="Helvetica"/>
+          <w:color w:val="353740"/>
+        </w:rPr>
+        <w:t xml:space="preserve"> settings of the algorithm that can be adjusted to improve performance. Finding the optimal settings for the hyperparameters can be a challenge. </w:t>
+      </w:r>
+    </w:p>
+    <w:p>
+      <w:pPr>
+        <w:rPr>
+          <w:rFonts w:ascii="Helvetica" w:hAnsi="Helvetica" w:cs="Helvetica"/>
+          <w:color w:val="353740"/>
+        </w:rPr>
+      </w:pPr>
+      <w:r>
+        <w:rPr>
+          <w:rFonts w:ascii="Helvetica" w:hAnsi="Helvetica" w:cs="Helvetica"/>
+          <w:color w:val="353740"/>
+        </w:rPr>
+        <w:t>9. Overfitting: Overfitting occurs when the algorithm is too closely tuned to the training data, resulting in poor performance on unseen data.</w:t>
+      </w:r>
+    </w:p>
+    <w:p>
+      <w:pPr>
+        <w:rPr>
+          <w:rFonts w:ascii="Helvetica" w:hAnsi="Helvetica" w:cs="Helvetica"/>
+          <w:color w:val="353740"/>
+        </w:rPr>
+      </w:pPr>
+      <w:r>
+        <w:rPr>
+          <w:rFonts w:ascii="Helvetica" w:hAnsi="Helvetica" w:cs="Helvetica"/>
+          <w:color w:val="353740"/>
+          <w:shd w:val="clear" w:color="auto" w:fill="FFFFFF"/>
+        </w:rPr>
+        <w:t>10.</w:t>
+      </w:r>
+      <w:r>
+        <w:rPr>
+          <w:rFonts w:ascii="Helvetica" w:hAnsi="Helvetica" w:cs="Helvetica"/>
+          <w:color w:val="353740"/>
+        </w:rPr>
+        <w:t xml:space="preserve"> Limited data availability: Machine learning algorithms require large amounts of data to be trained and tested. This can be a challenge when dealing with image classification, as it can be difficult to obtain large datasets of </w:t>
+      </w:r>
+      <w:proofErr w:type="spellStart"/>
+      <w:r>
+        <w:rPr>
+          <w:rFonts w:ascii="Helvetica" w:hAnsi="Helvetica" w:cs="Helvetica"/>
+          <w:color w:val="353740"/>
+        </w:rPr>
+        <w:t>labeled</w:t>
+      </w:r>
+      <w:proofErr w:type="spellEnd"/>
+      <w:r>
+        <w:rPr>
+          <w:rFonts w:ascii="Helvetica" w:hAnsi="Helvetica" w:cs="Helvetica"/>
+          <w:color w:val="353740"/>
+        </w:rPr>
+        <w:t xml:space="preserve"> images. </w:t>
+      </w:r>
+    </w:p>
+    <w:p>
+      <w:pPr>
+        <w:rPr>
+          <w:rFonts w:ascii="Helvetica" w:hAnsi="Helvetica" w:cs="Helvetica"/>
+          <w:color w:val="353740"/>
+        </w:rPr>
+      </w:pPr>
+      <w:r>
+        <w:rPr>
+          <w:rFonts w:ascii="Helvetica" w:hAnsi="Helvetica" w:cs="Helvetica"/>
+          <w:color w:val="353740"/>
+        </w:rPr>
+        <w:t>11. Overfitting: Overfitting occurs when a model is too complex and</w:t>
+      </w:r>
+      <w:r>
+        <w:rPr>
+          <w:rFonts w:ascii="Helvetica" w:hAnsi="Helvetica" w:cs="Helvetica"/>
+          <w:color w:val="353740"/>
+          <w:shd w:val="clear" w:color="auto" w:fill="FFFFFF"/>
+        </w:rPr>
+        <w:t xml:space="preserve"> learns</w:t>
+      </w:r>
+      <w:r>
+        <w:rPr>
+          <w:rFonts w:ascii="Helvetica" w:hAnsi="Helvetica" w:cs="Helvetica"/>
+          <w:color w:val="353740"/>
+        </w:rPr>
+        <w:t xml:space="preserve"> the training data too well, resulting in poor generalization to unseen data. This can be a problem when dealing with image classification, as the model may learn patterns that are specific to the training data and not generalizable to other images. </w:t>
+      </w:r>
+    </w:p>
+    <w:p>
+      <w:pPr>
+        <w:rPr>
+          <w:rFonts w:ascii="Helvetica" w:hAnsi="Helvetica" w:cs="Helvetica"/>
+          <w:color w:val="353740"/>
+        </w:rPr>
+      </w:pPr>
+      <w:r>
+        <w:rPr>
+          <w:rFonts w:ascii="Helvetica" w:hAnsi="Helvetica" w:cs="Helvetica"/>
+          <w:color w:val="353740"/>
+        </w:rPr>
+        <w:t>12. Computational complexity: Image classification algorithms can</w:t>
+      </w:r>
+      <w:r>
+        <w:rPr>
+          <w:rFonts w:ascii="Helvetica" w:hAnsi="Helvetica" w:cs="Helvetica"/>
+          <w:color w:val="353740"/>
+          <w:shd w:val="clear" w:color="auto" w:fill="FFFFFF"/>
+        </w:rPr>
+        <w:t xml:space="preserve"> be</w:t>
+      </w:r>
+      <w:r>
+        <w:rPr>
+          <w:rFonts w:ascii="Helvetica" w:hAnsi="Helvetica" w:cs="Helvetica"/>
+          <w:color w:val="353740"/>
+        </w:rPr>
+        <w:t xml:space="preserve"> computationally intensive, requiring large amounts of processing power and memory. This can be a challenge when dealing with large datasets or when trying to deploy the model in a real-time setting. </w:t>
+      </w:r>
+    </w:p>
+    <w:p>
+      <w:pPr>
+        <w:rPr>
+          <w:rFonts w:ascii="Helvetica" w:hAnsi="Helvetica" w:cs="Helvetica"/>
+          <w:color w:val="353740"/>
+        </w:rPr>
+      </w:pPr>
+      <w:r>
+        <w:rPr>
+          <w:rFonts w:ascii="Helvetica" w:hAnsi="Helvetica" w:cs="Helvetica"/>
+          <w:color w:val="353740"/>
+        </w:rPr>
+        <w:t xml:space="preserve">13. </w:t>
+      </w:r>
+      <w:r>
+        <w:rPr>
+          <w:rFonts w:ascii="Helvetica" w:hAnsi="Helvetica" w:cs="Helvetica"/>
+          <w:color w:val="353740"/>
+          <w:highlight w:val="yellow"/>
+        </w:rPr>
+        <w:t>Lack of interpretability</w:t>
+      </w:r>
+      <w:r>
+        <w:rPr>
+          <w:rFonts w:ascii="Helvetica" w:hAnsi="Helvetica" w:cs="Helvetica"/>
+          <w:color w:val="353740"/>
+        </w:rPr>
+        <w:t>: Many machine learning algorithms are not easily interpretable, making it difficult</w:t>
+      </w:r>
+      <w:r>
+        <w:rPr>
+          <w:rFonts w:ascii="Helvetica" w:hAnsi="Helvetica" w:cs="Helvetica"/>
+          <w:color w:val="353740"/>
+          <w:shd w:val="clear" w:color="auto" w:fill="FFFFFF"/>
+        </w:rPr>
+        <w:t xml:space="preserve"> to</w:t>
+      </w:r>
+      <w:r>
+        <w:rPr>
+          <w:rFonts w:ascii="Helvetica" w:hAnsi="Helvetica" w:cs="Helvetica"/>
+          <w:color w:val="353740"/>
+        </w:rPr>
+        <w:t xml:space="preserve"> understand why the model is making certain predictions. This can be a </w:t>
+      </w:r>
+      <w:r>
+        <w:rPr>
+          <w:rFonts w:ascii="Helvetica" w:hAnsi="Helvetica" w:cs="Helvetica"/>
+          <w:color w:val="353740"/>
+        </w:rPr>
         <w:lastRenderedPageBreak/>
-        <w:t>3. Feature Extraction: Feature extraction is the process of extracting meaningful features from the data that can be used to train the machine learning model. This can</w:t>
-      </w:r>
-      <w:r>
-        <w:rPr>
-          <w:rFonts w:ascii="Helvetica" w:hAnsi="Helvetica" w:cs="Helvetica"/>
-          <w:color w:val="353740"/>
-          <w:shd w:val="clear" w:color="auto" w:fill="FFFFFF"/>
-        </w:rPr>
-        <w:t xml:space="preserve"> be</w:t>
-      </w:r>
-      <w:r>
-        <w:rPr>
-          <w:rFonts w:ascii="Helvetica" w:hAnsi="Helvetica" w:cs="Helvetica"/>
-          <w:color w:val="353740"/>
-        </w:rPr>
-        <w:t xml:space="preserve"> a difficult task as it requires </w:t>
-      </w:r>
-      <w:r>
-        <w:rPr>
-          <w:rFonts w:ascii="Helvetica" w:hAnsi="Helvetica" w:cs="Helvetica"/>
-          <w:color w:val="353740"/>
-          <w:lang w:val="en-US"/>
-        </w:rPr>
-        <w:t xml:space="preserve">an </w:t>
-      </w:r>
-      <w:r>
-        <w:rPr>
-          <w:rFonts w:ascii="Helvetica" w:hAnsi="Helvetica" w:cs="Helvetica"/>
-          <w:color w:val="353740"/>
-        </w:rPr>
-        <w:t xml:space="preserve">understanding of the data and the desired outcome. </w:t>
-      </w:r>
-    </w:p>
-    <w:p>
-      <w:pPr>
-        <w:rPr>
-          <w:rFonts w:ascii="Helvetica" w:hAnsi="Helvetica" w:cs="Helvetica"/>
-          <w:color w:val="353740"/>
-        </w:rPr>
-      </w:pPr>
-      <w:r>
-        <w:rPr>
-          <w:rFonts w:ascii="Helvetica" w:hAnsi="Helvetica" w:cs="Helvetica"/>
-          <w:color w:val="353740"/>
-        </w:rPr>
-        <w:t>4. Model Selection: Choosing the right machine learning model for the task can be a challenge. Different models have different strengths and weaknesses and it is important to choose the right model for the task.</w:t>
-      </w:r>
-    </w:p>
-    <w:p>
-      <w:pPr>
-        <w:rPr>
-          <w:rFonts w:ascii="Helvetica" w:hAnsi="Helvetica" w:cs="Helvetica"/>
-          <w:color w:val="353740"/>
-        </w:rPr>
-      </w:pPr>
-      <w:r>
-        <w:rPr>
-          <w:rFonts w:ascii="Helvetica" w:hAnsi="Helvetica" w:cs="Helvetica"/>
-          <w:color w:val="353740"/>
-          <w:shd w:val="clear" w:color="auto" w:fill="FFFFFF"/>
-        </w:rPr>
-        <w:t>5.</w:t>
-      </w:r>
-      <w:r>
-        <w:rPr>
-          <w:rFonts w:ascii="Helvetica" w:hAnsi="Helvetica" w:cs="Helvetica"/>
-          <w:color w:val="353740"/>
-        </w:rPr>
-        <w:t xml:space="preserve"> Data Availability: Machine learning algorithms require large amounts of data to be trained and tested. Obtaining and </w:t>
-      </w:r>
-      <w:proofErr w:type="spellStart"/>
-      <w:r>
-        <w:rPr>
-          <w:rFonts w:ascii="Helvetica" w:hAnsi="Helvetica" w:cs="Helvetica"/>
-          <w:color w:val="353740"/>
-        </w:rPr>
-        <w:t>labeling</w:t>
-      </w:r>
-      <w:proofErr w:type="spellEnd"/>
-      <w:r>
-        <w:rPr>
-          <w:rFonts w:ascii="Helvetica" w:hAnsi="Helvetica" w:cs="Helvetica"/>
-          <w:color w:val="353740"/>
-        </w:rPr>
-        <w:t xml:space="preserve"> large datasets can be a challenge. </w:t>
-      </w:r>
-    </w:p>
-    <w:p>
-      <w:pPr>
-        <w:rPr>
-          <w:rFonts w:ascii="Helvetica" w:hAnsi="Helvetica" w:cs="Helvetica"/>
-          <w:color w:val="353740"/>
-        </w:rPr>
-      </w:pPr>
-      <w:r>
-        <w:rPr>
-          <w:rFonts w:ascii="Helvetica" w:hAnsi="Helvetica" w:cs="Helvetica"/>
-          <w:color w:val="353740"/>
-        </w:rPr>
-        <w:t>6. Data Quality: The quality of the data used to train and test the algorithms is critical for accurate results. Poor quality data can lead to</w:t>
-      </w:r>
-      <w:r>
-        <w:rPr>
-          <w:rFonts w:ascii="Helvetica" w:hAnsi="Helvetica" w:cs="Helvetica"/>
-          <w:color w:val="353740"/>
-          <w:shd w:val="clear" w:color="auto" w:fill="FFFFFF"/>
-        </w:rPr>
-        <w:t xml:space="preserve"> inaccurate</w:t>
-      </w:r>
-      <w:r>
-        <w:rPr>
-          <w:rFonts w:ascii="Helvetica" w:hAnsi="Helvetica" w:cs="Helvetica"/>
-          <w:color w:val="353740"/>
-        </w:rPr>
-        <w:t xml:space="preserve"> results. </w:t>
-      </w:r>
-    </w:p>
-    <w:p>
-      <w:pPr>
-        <w:rPr>
-          <w:rFonts w:ascii="Helvetica" w:hAnsi="Helvetica" w:cs="Helvetica"/>
-          <w:color w:val="353740"/>
-        </w:rPr>
-      </w:pPr>
-      <w:r>
-        <w:rPr>
-          <w:rFonts w:ascii="Helvetica" w:hAnsi="Helvetica" w:cs="Helvetica"/>
-          <w:color w:val="353740"/>
-        </w:rPr>
-        <w:t xml:space="preserve">7. Algorithm Selection: Choosing the right algorithm for the task is essential for successful image classification. Different algorithms have different strengths and weaknesses, and selecting the right one for the task can be difficult. </w:t>
-      </w:r>
-    </w:p>
-    <w:p>
-      <w:pPr>
-        <w:rPr>
-          <w:rFonts w:ascii="Helvetica" w:hAnsi="Helvetica" w:cs="Helvetica"/>
-          <w:color w:val="353740"/>
-        </w:rPr>
-      </w:pPr>
-      <w:r>
-        <w:rPr>
-          <w:rFonts w:ascii="Helvetica" w:hAnsi="Helvetica" w:cs="Helvetica"/>
-          <w:color w:val="353740"/>
-        </w:rPr>
-        <w:t>8. Hyperparameter Tuning: Hyperparameters are</w:t>
-      </w:r>
-      <w:r>
-        <w:rPr>
-          <w:rFonts w:ascii="Helvetica" w:hAnsi="Helvetica" w:cs="Helvetica"/>
-          <w:color w:val="353740"/>
-          <w:shd w:val="clear" w:color="auto" w:fill="FFFFFF"/>
-        </w:rPr>
-        <w:t xml:space="preserve"> the</w:t>
-      </w:r>
-      <w:r>
-        <w:rPr>
-          <w:rFonts w:ascii="Helvetica" w:hAnsi="Helvetica" w:cs="Helvetica"/>
-          <w:color w:val="353740"/>
-        </w:rPr>
-        <w:t xml:space="preserve"> settings of the algorithm that can be adjusted to improve performance. Finding the optimal settings for the hyperparameters can be a challenge. </w:t>
-      </w:r>
-    </w:p>
-    <w:p>
-      <w:pPr>
-        <w:rPr>
-          <w:rFonts w:ascii="Helvetica" w:hAnsi="Helvetica" w:cs="Helvetica"/>
-          <w:color w:val="353740"/>
-        </w:rPr>
-      </w:pPr>
-      <w:r>
-        <w:rPr>
-          <w:rFonts w:ascii="Helvetica" w:hAnsi="Helvetica" w:cs="Helvetica"/>
-          <w:color w:val="353740"/>
-        </w:rPr>
-        <w:t>9. Overfitting: Overfitting occurs when the algorithm is too closely tuned to the training data, resulting in poor performance on unseen data.</w:t>
-      </w:r>
-    </w:p>
-    <w:p>
-      <w:pPr>
-        <w:rPr>
-          <w:rFonts w:ascii="Helvetica" w:hAnsi="Helvetica" w:cs="Helvetica"/>
-          <w:color w:val="353740"/>
-        </w:rPr>
-      </w:pPr>
-      <w:r>
-        <w:rPr>
-          <w:rFonts w:ascii="Helvetica" w:hAnsi="Helvetica" w:cs="Helvetica"/>
-          <w:color w:val="353740"/>
-          <w:shd w:val="clear" w:color="auto" w:fill="FFFFFF"/>
-        </w:rPr>
-        <w:t>10.</w:t>
-      </w:r>
-      <w:r>
-        <w:rPr>
-          <w:rFonts w:ascii="Helvetica" w:hAnsi="Helvetica" w:cs="Helvetica"/>
-          <w:color w:val="353740"/>
-        </w:rPr>
-        <w:t xml:space="preserve"> Limited data availability: Machine learning algorithms require large amounts of data to be trained and tested. This can be a challenge when dealing with image classification, as it can be difficult to obtain large datasets of </w:t>
-      </w:r>
-      <w:proofErr w:type="spellStart"/>
-      <w:r>
-        <w:rPr>
-          <w:rFonts w:ascii="Helvetica" w:hAnsi="Helvetica" w:cs="Helvetica"/>
-          <w:color w:val="353740"/>
-        </w:rPr>
-        <w:t>labeled</w:t>
-      </w:r>
-      <w:proofErr w:type="spellEnd"/>
-      <w:r>
-        <w:rPr>
-          <w:rFonts w:ascii="Helvetica" w:hAnsi="Helvetica" w:cs="Helvetica"/>
-          <w:color w:val="353740"/>
-        </w:rPr>
-        <w:t xml:space="preserve"> images. </w:t>
-      </w:r>
-    </w:p>
-    <w:p>
-      <w:pPr>
-        <w:rPr>
-          <w:rFonts w:ascii="Helvetica" w:hAnsi="Helvetica" w:cs="Helvetica"/>
-          <w:color w:val="353740"/>
-        </w:rPr>
-      </w:pPr>
-      <w:r>
-        <w:rPr>
-          <w:rFonts w:ascii="Helvetica" w:hAnsi="Helvetica" w:cs="Helvetica"/>
-          <w:color w:val="353740"/>
-        </w:rPr>
-        <w:t>11. Overfitting: Overfitting occurs when a model is too complex and</w:t>
-      </w:r>
-      <w:r>
-        <w:rPr>
-          <w:rFonts w:ascii="Helvetica" w:hAnsi="Helvetica" w:cs="Helvetica"/>
-          <w:color w:val="353740"/>
-          <w:shd w:val="clear" w:color="auto" w:fill="FFFFFF"/>
-        </w:rPr>
-        <w:t xml:space="preserve"> learns</w:t>
-      </w:r>
-      <w:r>
-        <w:rPr>
-          <w:rFonts w:ascii="Helvetica" w:hAnsi="Helvetica" w:cs="Helvetica"/>
-          <w:color w:val="353740"/>
-        </w:rPr>
-        <w:t xml:space="preserve"> the training data too well, resulting in poor generalization to unseen data. This can be a problem when dealing with image classification, as the model may learn patterns that are specific to the training data and not generalizable to other images. </w:t>
-      </w:r>
-    </w:p>
-    <w:p>
-      <w:pPr>
-        <w:rPr>
-          <w:rFonts w:ascii="Helvetica" w:hAnsi="Helvetica" w:cs="Helvetica"/>
-          <w:color w:val="353740"/>
-        </w:rPr>
-      </w:pPr>
-      <w:r>
-        <w:rPr>
-          <w:rFonts w:ascii="Helvetica" w:hAnsi="Helvetica" w:cs="Helvetica"/>
-          <w:color w:val="353740"/>
-        </w:rPr>
-        <w:t>12. Computational complexity: Image classification algorithms can</w:t>
-      </w:r>
-      <w:r>
-        <w:rPr>
-          <w:rFonts w:ascii="Helvetica" w:hAnsi="Helvetica" w:cs="Helvetica"/>
-          <w:color w:val="353740"/>
-          <w:shd w:val="clear" w:color="auto" w:fill="FFFFFF"/>
-        </w:rPr>
-        <w:t xml:space="preserve"> be</w:t>
-      </w:r>
-      <w:r>
-        <w:rPr>
-          <w:rFonts w:ascii="Helvetica" w:hAnsi="Helvetica" w:cs="Helvetica"/>
-          <w:color w:val="353740"/>
-        </w:rPr>
-        <w:t xml:space="preserve"> computationally intensive, requiring large amounts of processing power and memory. This can be a challenge when dealing with large datasets or when trying to deploy the model in a real-time setting. </w:t>
-      </w:r>
-    </w:p>
-    <w:p>
-      <w:pPr>
-        <w:rPr>
-          <w:rFonts w:ascii="Helvetica" w:hAnsi="Helvetica" w:cs="Helvetica"/>
-          <w:color w:val="353740"/>
-        </w:rPr>
-      </w:pPr>
-      <w:r>
-        <w:rPr>
-          <w:rFonts w:ascii="Helvetica" w:hAnsi="Helvetica" w:cs="Helvetica"/>
-          <w:color w:val="353740"/>
-        </w:rPr>
-        <w:t xml:space="preserve">13. </w:t>
-      </w:r>
-      <w:r>
-        <w:rPr>
-          <w:rFonts w:ascii="Helvetica" w:hAnsi="Helvetica" w:cs="Helvetica"/>
-          <w:color w:val="353740"/>
-          <w:highlight w:val="yellow"/>
-        </w:rPr>
-        <w:t>Lack of interpretability</w:t>
-      </w:r>
-      <w:r>
-        <w:rPr>
-          <w:rFonts w:ascii="Helvetica" w:hAnsi="Helvetica" w:cs="Helvetica"/>
-          <w:color w:val="353740"/>
-        </w:rPr>
-        <w:t>: Many machine learning algorithms are not easily interpretable, making it difficult</w:t>
-      </w:r>
-      <w:r>
-        <w:rPr>
-          <w:rFonts w:ascii="Helvetica" w:hAnsi="Helvetica" w:cs="Helvetica"/>
-          <w:color w:val="353740"/>
-          <w:shd w:val="clear" w:color="auto" w:fill="FFFFFF"/>
-        </w:rPr>
-        <w:t xml:space="preserve"> to</w:t>
-      </w:r>
-      <w:r>
-        <w:rPr>
-          <w:rFonts w:ascii="Helvetica" w:hAnsi="Helvetica" w:cs="Helvetica"/>
-          <w:color w:val="353740"/>
-        </w:rPr>
-        <w:t xml:space="preserve"> understand why the model is making certain predictions. This can be a challenge when dealing with image classification, as it can be difficult to understand why the model is making certain decisions.</w:t>
+        <w:t>challenge when dealing with image classification, as it can be difficult to understand why the model is making certain decisions.</w:t>
       </w:r>
     </w:p>
     <w:p>
@@ -1173,7 +1322,6 @@
           <w:rFonts w:ascii="Helvetica" w:hAnsi="Helvetica" w:cs="Helvetica"/>
           <w:color w:val="353740"/>
         </w:rPr>
-        <w:lastRenderedPageBreak/>
         <w:t>1</w:t>
       </w:r>
       <w:r>
@@ -1437,7 +1585,15 @@
           <w:rFonts w:ascii="Helvetica" w:hAnsi="Helvetica" w:cs="Helvetica"/>
           <w:color w:val="353740"/>
         </w:rPr>
-        <w:t xml:space="preserve">eter tuning is the process of finding the optimal values for the model’s hyperparameters. 9. Interpretability: Machine learning models are often difficult to interpret and explain. 10. Label noise: Label noise is when the labels assigned to the data are incorrect or unreliable. </w:t>
+        <w:t xml:space="preserve">eter tuning is the process of finding the optimal values for the </w:t>
+      </w:r>
+      <w:r>
+        <w:rPr>
+          <w:rFonts w:ascii="Helvetica" w:hAnsi="Helvetica" w:cs="Helvetica"/>
+          <w:color w:val="353740"/>
+        </w:rPr>
+        <w:lastRenderedPageBreak/>
+        <w:t xml:space="preserve">model’s hyperparameters. 9. Interpretability: Machine learning models are often difficult to interpret and explain. 10. Label noise: Label noise is when the labels assigned to the data are incorrect or unreliable. </w:t>
       </w:r>
       <w:r>
         <w:rPr>
@@ -1522,7 +1678,6 @@
           <w:rFonts w:ascii="Helvetica" w:hAnsi="Helvetica" w:cs="Helvetica"/>
           <w:color w:val="353740"/>
         </w:rPr>
-        <w:lastRenderedPageBreak/>
         <w:t>The potential of machine learning for automated image classification is immense. With the right algorithms and data, machine learning can be used to accurately classify images with minimal human intervention. As the technology continues to evolve, it is likely that machine learning will become an increasingly important tool for image classification. With the</w:t>
       </w:r>
       <w:r>

</xml_diff>